<commit_message>
update tz and verst
</commit_message>
<xml_diff>
--- a/TehZadanie/Техническое залание для разработки сайта. Чернов СВ . 33П (пеерделанное).docx
+++ b/TehZadanie/Техническое залание для разработки сайта. Чернов СВ . 33П (пеерделанное).docx
@@ -1,6 +1,6 @@
 
 <file path=word/document.xml><?xml version="1.0" encoding="utf-8"?>
-<w:document xmlns:wpc="http://schemas.microsoft.com/office/word/2010/wordprocessingCanvas" xmlns:cx="http://schemas.microsoft.com/office/drawing/2014/chartex" xmlns:cx1="http://schemas.microsoft.com/office/drawing/2015/9/8/chartex" xmlns:cx2="http://schemas.microsoft.com/office/drawing/2015/10/21/chartex" xmlns:cx3="http://schemas.microsoft.com/office/drawing/2016/5/9/chartex" xmlns:cx4="http://schemas.microsoft.com/office/drawing/2016/5/10/chartex" xmlns:cx5="http://schemas.microsoft.com/office/drawing/2016/5/11/chartex" xmlns:cx6="http://schemas.microsoft.com/office/drawing/2016/5/12/chartex" xmlns:cx7="http://schemas.microsoft.com/office/drawing/2016/5/13/chartex" xmlns:cx8="http://schemas.microsoft.com/office/drawing/2016/5/14/chartex" xmlns:mc="http://schemas.openxmlformats.org/markup-compatibility/2006" xmlns:aink="http://schemas.microsoft.com/office/drawing/2016/ink" xmlns:am3d="http://schemas.microsoft.com/office/drawing/2017/model3d" xmlns:o="urn:schemas-microsoft-com:office:office" xmlns:oel="http://schemas.microsoft.com/office/2019/extlst" xmlns:r="http://schemas.openxmlformats.org/officeDocument/2006/relationships" xmlns:m="http://schemas.openxmlformats.org/officeDocument/2006/math" xmlns:v="urn:schemas-microsoft-com:vml" xmlns:wp14="http://schemas.microsoft.com/office/word/2010/wordprocessingDrawing" xmlns:wp="http://schemas.openxmlformats.org/drawingml/2006/wordprocessingDrawing" xmlns:w10="urn:schemas-microsoft-com:office:word" xmlns:w="http://schemas.openxmlformats.org/wordprocessingml/2006/main" xmlns:w14="http://schemas.microsoft.com/office/word/2010/wordml" xmlns:w15="http://schemas.microsoft.com/office/word/2012/wordml" xmlns:w16cex="http://schemas.microsoft.com/office/word/2018/wordml/cex" xmlns:w16cid="http://schemas.microsoft.com/office/word/2016/wordml/cid" xmlns:w16="http://schemas.microsoft.com/office/word/2018/wordml" xmlns:w16sdtdh="http://schemas.microsoft.com/office/word/2020/wordml/sdtdatahash" xmlns:w16se="http://schemas.microsoft.com/office/word/2015/wordml/symex" xmlns:wpg="http://schemas.microsoft.com/office/word/2010/wordprocessingGroup" xmlns:wpi="http://schemas.microsoft.com/office/word/2010/wordprocessingInk" xmlns:wne="http://schemas.microsoft.com/office/word/2006/wordml" xmlns:wps="http://schemas.microsoft.com/office/word/2010/wordprocessingShape" mc:Ignorable="w14 w15 w16se w16cid w16 w16cex w16sdtdh wp14">
+<w:document xmlns:wpc="http://schemas.microsoft.com/office/word/2010/wordprocessingCanvas" xmlns:cx="http://schemas.microsoft.com/office/drawing/2014/chartex" xmlns:cx1="http://schemas.microsoft.com/office/drawing/2015/9/8/chartex" xmlns:cx2="http://schemas.microsoft.com/office/drawing/2015/10/21/chartex" xmlns:cx3="http://schemas.microsoft.com/office/drawing/2016/5/9/chartex" xmlns:cx4="http://schemas.microsoft.com/office/drawing/2016/5/10/chartex" xmlns:cx5="http://schemas.microsoft.com/office/drawing/2016/5/11/chartex" xmlns:cx6="http://schemas.microsoft.com/office/drawing/2016/5/12/chartex" xmlns:cx7="http://schemas.microsoft.com/office/drawing/2016/5/13/chartex" xmlns:cx8="http://schemas.microsoft.com/office/drawing/2016/5/14/chartex" xmlns:mc="http://schemas.openxmlformats.org/markup-compatibility/2006" xmlns:aink="http://schemas.microsoft.com/office/drawing/2016/ink" xmlns:am3d="http://schemas.microsoft.com/office/drawing/2017/model3d" xmlns:o="urn:schemas-microsoft-com:office:office" xmlns:oel="http://schemas.microsoft.com/office/2019/extlst" xmlns:r="http://schemas.openxmlformats.org/officeDocument/2006/relationships" xmlns:m="http://schemas.openxmlformats.org/officeDocument/2006/math" xmlns:v="urn:schemas-microsoft-com:vml" xmlns:wp14="http://schemas.microsoft.com/office/word/2010/wordprocessingDrawing" xmlns:wp="http://schemas.openxmlformats.org/drawingml/2006/wordprocessingDrawing" xmlns:w10="urn:schemas-microsoft-com:office:word" xmlns:w="http://schemas.openxmlformats.org/wordprocessingml/2006/main" xmlns:w14="http://schemas.microsoft.com/office/word/2010/wordml" xmlns:w15="http://schemas.microsoft.com/office/word/2012/wordml" xmlns:w16cex="http://schemas.microsoft.com/office/word/2018/wordml/cex" xmlns:w16cid="http://schemas.microsoft.com/office/word/2016/wordml/cid" xmlns:w16="http://schemas.microsoft.com/office/word/2018/wordml" xmlns:w16du="http://schemas.microsoft.com/office/word/2023/wordml/word16du" xmlns:w16sdtdh="http://schemas.microsoft.com/office/word/2020/wordml/sdtdatahash" xmlns:w16se="http://schemas.microsoft.com/office/word/2015/wordml/symex" xmlns:wpg="http://schemas.microsoft.com/office/word/2010/wordprocessingGroup" xmlns:wpi="http://schemas.microsoft.com/office/word/2010/wordprocessingInk" xmlns:wne="http://schemas.microsoft.com/office/word/2006/wordml" xmlns:wps="http://schemas.microsoft.com/office/word/2010/wordprocessingShape" mc:Ignorable="w14 w15 w16se w16cid w16 w16cex w16sdtdh w16du wp14">
   <w:body>
     <w:p>
       <w:pPr>
@@ -1560,7 +1560,25 @@
                 <w:sz w:val="28"/>
                 <w:szCs w:val="28"/>
               </w:rPr>
-              <w:t>Структура сайта</w:t>
+              <w:t xml:space="preserve">Структура </w:t>
+            </w:r>
+            <w:r>
+              <w:rPr>
+                <w:rStyle w:val="aa"/>
+                <w:noProof/>
+                <w:sz w:val="28"/>
+                <w:szCs w:val="28"/>
+              </w:rPr>
+              <w:t>с</w:t>
+            </w:r>
+            <w:r>
+              <w:rPr>
+                <w:rStyle w:val="aa"/>
+                <w:noProof/>
+                <w:sz w:val="28"/>
+                <w:szCs w:val="28"/>
+              </w:rPr>
+              <w:t>айта</w:t>
             </w:r>
             <w:r>
               <w:rPr>
@@ -6093,23 +6111,7 @@
           <w:sz w:val="28"/>
           <w:szCs w:val="28"/>
         </w:rPr>
-        <w:t>Форма покупки билета – т</w:t>
-      </w:r>
-      <w:r>
-        <w:rPr>
-          <w:color w:val="000000"/>
-          <w:sz w:val="28"/>
-          <w:szCs w:val="28"/>
-        </w:rPr>
-        <w:t>ерминал приобретения продукции</w:t>
-      </w:r>
-      <w:r>
-        <w:rPr>
-          <w:color w:val="000000"/>
-          <w:sz w:val="28"/>
-          <w:szCs w:val="28"/>
-        </w:rPr>
-        <w:t>;</w:t>
+        <w:t>Форма покупки билета – терминал приобретения продукции;</w:t>
       </w:r>
     </w:p>
     <w:p>
@@ -6145,7 +6147,111 @@
           <w:sz w:val="28"/>
           <w:szCs w:val="28"/>
         </w:rPr>
-        <w:t>О компании;</w:t>
+        <w:t>Артисты</w:t>
+      </w:r>
+    </w:p>
+    <w:p>
+      <w:pPr>
+        <w:pStyle w:val="a3"/>
+        <w:numPr>
+          <w:ilvl w:val="0"/>
+          <w:numId w:val="13"/>
+        </w:numPr>
+        <w:pBdr>
+          <w:top w:val="nil"/>
+          <w:left w:val="nil"/>
+          <w:bottom w:val="nil"/>
+          <w:right w:val="nil"/>
+          <w:between w:val="nil"/>
+        </w:pBdr>
+        <w:spacing w:line="360" w:lineRule="auto"/>
+        <w:ind w:left="1775" w:hanging="357"/>
+        <w:jc w:val="both"/>
+        <w:rPr>
+          <w:color w:val="000000"/>
+          <w:sz w:val="28"/>
+          <w:szCs w:val="28"/>
+        </w:rPr>
+      </w:pPr>
+      <w:r>
+        <w:rPr>
+          <w:color w:val="000000"/>
+          <w:sz w:val="28"/>
+          <w:szCs w:val="28"/>
+        </w:rPr>
+        <w:t>Список артистов</w:t>
+      </w:r>
+      <w:r>
+        <w:rPr>
+          <w:color w:val="000000"/>
+          <w:sz w:val="28"/>
+          <w:szCs w:val="28"/>
+        </w:rPr>
+        <w:t>;</w:t>
+      </w:r>
+    </w:p>
+    <w:p>
+      <w:pPr>
+        <w:pStyle w:val="a3"/>
+        <w:numPr>
+          <w:ilvl w:val="0"/>
+          <w:numId w:val="13"/>
+        </w:numPr>
+        <w:pBdr>
+          <w:top w:val="nil"/>
+          <w:left w:val="nil"/>
+          <w:bottom w:val="nil"/>
+          <w:right w:val="nil"/>
+          <w:between w:val="nil"/>
+        </w:pBdr>
+        <w:spacing w:line="360" w:lineRule="auto"/>
+        <w:ind w:left="1775" w:hanging="357"/>
+        <w:jc w:val="both"/>
+        <w:rPr>
+          <w:color w:val="000000"/>
+          <w:sz w:val="28"/>
+          <w:szCs w:val="28"/>
+        </w:rPr>
+      </w:pPr>
+      <w:r>
+        <w:rPr>
+          <w:color w:val="000000"/>
+          <w:sz w:val="28"/>
+          <w:szCs w:val="28"/>
+        </w:rPr>
+        <w:t>Ссылки на источники музыки (для ознакомительного прослушивания);</w:t>
+      </w:r>
+    </w:p>
+    <w:p>
+      <w:pPr>
+        <w:pStyle w:val="a3"/>
+        <w:numPr>
+          <w:ilvl w:val="0"/>
+          <w:numId w:val="13"/>
+        </w:numPr>
+        <w:pBdr>
+          <w:top w:val="nil"/>
+          <w:left w:val="nil"/>
+          <w:bottom w:val="nil"/>
+          <w:right w:val="nil"/>
+          <w:between w:val="nil"/>
+        </w:pBdr>
+        <w:spacing w:line="360" w:lineRule="auto"/>
+        <w:ind w:left="1775" w:hanging="357"/>
+        <w:jc w:val="both"/>
+        <w:rPr>
+          <w:color w:val="000000"/>
+          <w:sz w:val="28"/>
+          <w:szCs w:val="28"/>
+        </w:rPr>
+      </w:pPr>
+      <w:r>
+        <w:rPr>
+          <w:color w:val="000000"/>
+          <w:sz w:val="28"/>
+          <w:szCs w:val="28"/>
+        </w:rPr>
+        <w:t>Список из 3 популярных композиций (для более детального представления);</w:t>
       </w:r>
     </w:p>
     <w:p>
@@ -6181,15 +6287,15 @@
           <w:sz w:val="28"/>
           <w:szCs w:val="28"/>
         </w:rPr>
-        <w:t>Артисты;</w:t>
+        <w:t>Концертная карта;</w:t>
       </w:r>
     </w:p>
     <w:p>
       <w:pPr>
         <w:pStyle w:val="a3"/>
         <w:numPr>
-          <w:ilvl w:val="6"/>
-          <w:numId w:val="12"/>
+          <w:ilvl w:val="0"/>
+          <w:numId w:val="13"/>
         </w:numPr>
         <w:pBdr>
           <w:top w:val="nil"/>
@@ -6198,26 +6304,54 @@
           <w:right w:val="nil"/>
           <w:between w:val="nil"/>
         </w:pBdr>
-        <w:tabs>
-          <w:tab w:val="left" w:leader="underscore" w:pos="0"/>
-          <w:tab w:val="left" w:pos="993"/>
-        </w:tabs>
         <w:spacing w:line="360" w:lineRule="auto"/>
-        <w:ind w:left="0" w:firstLine="709"/>
-        <w:jc w:val="both"/>
-        <w:rPr>
-          <w:color w:val="000000"/>
-          <w:sz w:val="28"/>
-          <w:szCs w:val="28"/>
-        </w:rPr>
-      </w:pPr>
-      <w:r>
-        <w:rPr>
-          <w:color w:val="000000"/>
-          <w:sz w:val="28"/>
-          <w:szCs w:val="28"/>
-        </w:rPr>
-        <w:t>Концертная карта;</w:t>
+        <w:ind w:left="1775" w:hanging="357"/>
+        <w:jc w:val="both"/>
+        <w:rPr>
+          <w:color w:val="000000"/>
+          <w:sz w:val="28"/>
+          <w:szCs w:val="28"/>
+        </w:rPr>
+      </w:pPr>
+      <w:r>
+        <w:rPr>
+          <w:color w:val="000000"/>
+          <w:sz w:val="28"/>
+          <w:szCs w:val="28"/>
+        </w:rPr>
+        <w:t>Строки сортировки по периоду дат и поиск по городу</w:t>
+      </w:r>
+    </w:p>
+    <w:p>
+      <w:pPr>
+        <w:pStyle w:val="a3"/>
+        <w:numPr>
+          <w:ilvl w:val="0"/>
+          <w:numId w:val="13"/>
+        </w:numPr>
+        <w:pBdr>
+          <w:top w:val="nil"/>
+          <w:left w:val="nil"/>
+          <w:bottom w:val="nil"/>
+          <w:right w:val="nil"/>
+          <w:between w:val="nil"/>
+        </w:pBdr>
+        <w:spacing w:line="360" w:lineRule="auto"/>
+        <w:ind w:left="1775" w:hanging="357"/>
+        <w:jc w:val="both"/>
+        <w:rPr>
+          <w:color w:val="000000"/>
+          <w:sz w:val="28"/>
+          <w:szCs w:val="28"/>
+        </w:rPr>
+      </w:pPr>
+      <w:r>
+        <w:rPr>
+          <w:color w:val="000000"/>
+          <w:sz w:val="28"/>
+          <w:szCs w:val="28"/>
+        </w:rPr>
+        <w:t>Наименование исполнителя и список структуры «город/дата/место»</w:t>
       </w:r>
     </w:p>
     <w:p>
@@ -6340,7 +6474,16 @@
           <w:sz w:val="28"/>
           <w:szCs w:val="28"/>
         </w:rPr>
-        <w:t>гиперссылок) в левой колонке или в верхней части страницы (в зависимости от утвержденного дизайна</w:t>
+        <w:t xml:space="preserve">гиперссылок) в левой колонке или в верхней части </w:t>
+      </w:r>
+      <w:r>
+        <w:rPr>
+          <w:color w:val="000000"/>
+          <w:sz w:val="28"/>
+          <w:szCs w:val="28"/>
+        </w:rPr>
+        <w:lastRenderedPageBreak/>
+        <w:t>страницы (в зависимости от утвержденного дизайна</w:t>
       </w:r>
       <w:r>
         <w:rPr>
@@ -6391,7 +6534,6 @@
           <w:sz w:val="28"/>
           <w:szCs w:val="28"/>
         </w:rPr>
-        <w:lastRenderedPageBreak/>
         <w:t>При выборе какого-либо из пунктов меню пользователем должна загружаться соответствующая ему информационная страница (новостная лента, форма обратной связи и пр</w:t>
       </w:r>
       <w:bookmarkStart w:id="21" w:name="_1ci93xb" w:colFirst="0" w:colLast="0"/>
@@ -6560,7 +6702,15 @@
           <w:szCs w:val="28"/>
           <w:lang w:val="en-US"/>
         </w:rPr>
-        <w:t>SVG (</w:t>
+        <w:t>SVG</w:t>
+      </w:r>
+      <w:r>
+        <w:rPr>
+          <w:color w:val="000000"/>
+          <w:sz w:val="28"/>
+          <w:szCs w:val="28"/>
+        </w:rPr>
+        <w:t xml:space="preserve"> (</w:t>
       </w:r>
       <w:r>
         <w:rPr>
@@ -6575,9 +6725,41 @@
           <w:color w:val="000000"/>
           <w:sz w:val="28"/>
           <w:szCs w:val="28"/>
+        </w:rPr>
+        <w:t>)</w:t>
+      </w:r>
+      <w:r>
+        <w:rPr>
+          <w:color w:val="000000"/>
+          <w:sz w:val="28"/>
+          <w:szCs w:val="28"/>
+        </w:rPr>
+        <w:t xml:space="preserve"> </w:t>
+      </w:r>
+      <w:r>
+        <w:rPr>
+          <w:color w:val="000000"/>
+          <w:sz w:val="28"/>
+          <w:szCs w:val="28"/>
           <w:lang w:val="en-US"/>
         </w:rPr>
-        <w:t>)</w:t>
+        <w:t>jpeg</w:t>
+      </w:r>
+      <w:r>
+        <w:rPr>
+          <w:color w:val="000000"/>
+          <w:sz w:val="28"/>
+          <w:szCs w:val="28"/>
+        </w:rPr>
+        <w:t xml:space="preserve"> (</w:t>
+      </w:r>
+      <w:r>
+        <w:rPr>
+          <w:color w:val="000000"/>
+          <w:sz w:val="28"/>
+          <w:szCs w:val="28"/>
+        </w:rPr>
+        <w:t>изображения максимальной чёткости)</w:t>
       </w:r>
       <w:r>
         <w:rPr>
@@ -6620,7 +6802,16 @@
           <w:sz w:val="28"/>
           <w:szCs w:val="28"/>
         </w:rPr>
-        <w:t>Исполнитель должен обеспечить обработку иллюстраций для приведения их в соответствие с техническими требованиями и HTML-верстку подготовленных материалов. При необходимости дополнительной обработки (набор, вычитка, сканирование, ретушь, монтаж, перевод и т.п.) силами Исполнителя она должна осуществляться в рамках отдельного соглашения с Заказчиком.</w:t>
+        <w:t xml:space="preserve">Исполнитель должен обеспечить обработку иллюстраций для приведения их в соответствие с техническими требованиями и HTML-верстку подготовленных материалов. При необходимости дополнительной обработки (набор, вычитка, </w:t>
+      </w:r>
+      <w:r>
+        <w:rPr>
+          <w:color w:val="000000"/>
+          <w:sz w:val="28"/>
+          <w:szCs w:val="28"/>
+        </w:rPr>
+        <w:lastRenderedPageBreak/>
+        <w:t>сканирование, ретушь, монтаж, перевод и т.п.) силами Исполнителя она должна осуществляться в рамках отдельного соглашения с Заказчиком.</w:t>
       </w:r>
     </w:p>
     <w:p>
@@ -6647,7 +6838,6 @@
           <w:sz w:val="28"/>
           <w:szCs w:val="28"/>
         </w:rPr>
-        <w:lastRenderedPageBreak/>
         <w:t xml:space="preserve">После сдачи сайта в эксплуатацию информационное наполнение разделов, включая обработку и подготовку к публикации графических материалов, должно осуществляться </w:t>
       </w:r>
       <w:bookmarkStart w:id="23" w:name="_qsh70q" w:colFirst="0" w:colLast="0"/>
@@ -6784,15 +6974,15 @@
           <w:sz w:val="28"/>
           <w:szCs w:val="28"/>
         </w:rPr>
-        <w:t xml:space="preserve"> </w:t>
-      </w:r>
-      <w:r>
-        <w:rPr>
-          <w:color w:val="000000"/>
-          <w:sz w:val="28"/>
-          <w:szCs w:val="28"/>
-        </w:rPr>
-        <w:t xml:space="preserve">– в качестве иллюстраций можно использовать изображения с </w:t>
+        <w:t>. В</w:t>
+      </w:r>
+      <w:r>
+        <w:rPr>
+          <w:color w:val="000000"/>
+          <w:sz w:val="28"/>
+          <w:szCs w:val="28"/>
+        </w:rPr>
+        <w:t xml:space="preserve"> качестве иллюстраций можно использовать изображения с </w:t>
       </w:r>
       <w:r>
         <w:rPr>
@@ -6801,6 +6991,14 @@
           <w:szCs w:val="28"/>
         </w:rPr>
         <w:t>яркими закатами</w:t>
+      </w:r>
+      <w:r>
+        <w:rPr>
+          <w:color w:val="000000"/>
+          <w:sz w:val="28"/>
+          <w:szCs w:val="28"/>
+        </w:rPr>
+        <w:t>/монохромные изображения для создания антуража</w:t>
       </w:r>
       <w:r>
         <w:rPr>
@@ -7059,9 +7257,41 @@
       <w:pPr>
         <w:pStyle w:val="a3"/>
         <w:numPr>
-          <w:ilvl w:val="0"/>
-          <w:numId w:val="2"/>
+          <w:ilvl w:val="1"/>
+          <w:numId w:val="6"/>
         </w:numPr>
+        <w:tabs>
+          <w:tab w:val="left" w:pos="0"/>
+          <w:tab w:val="left" w:pos="567"/>
+        </w:tabs>
+        <w:spacing w:before="120" w:after="120"/>
+        <w:ind w:left="0" w:firstLine="0"/>
+        <w:contextualSpacing w:val="0"/>
+        <w:jc w:val="both"/>
+        <w:outlineLvl w:val="1"/>
+        <w:rPr>
+          <w:b/>
+          <w:bCs/>
+          <w:sz w:val="28"/>
+          <w:szCs w:val="28"/>
+        </w:rPr>
+      </w:pPr>
+      <w:bookmarkStart w:id="27" w:name="_ihv636" w:colFirst="0" w:colLast="0"/>
+      <w:bookmarkStart w:id="28" w:name="_Toc157551161"/>
+      <w:bookmarkEnd w:id="27"/>
+      <w:r>
+        <w:rPr>
+          <w:b/>
+          <w:bCs/>
+          <w:sz w:val="28"/>
+          <w:szCs w:val="28"/>
+        </w:rPr>
+        <w:t>Шапка сайта</w:t>
+      </w:r>
+      <w:bookmarkEnd w:id="28"/>
+    </w:p>
+    <w:p>
+      <w:pPr>
         <w:pBdr>
           <w:top w:val="nil"/>
           <w:left w:val="nil"/>
@@ -7069,25 +7299,46 @@
           <w:right w:val="nil"/>
           <w:between w:val="nil"/>
         </w:pBdr>
-        <w:tabs>
-          <w:tab w:val="left" w:pos="993"/>
-        </w:tabs>
         <w:spacing w:line="360" w:lineRule="auto"/>
-        <w:ind w:left="0" w:firstLine="709"/>
-        <w:jc w:val="both"/>
-        <w:rPr>
-          <w:color w:val="000000"/>
-          <w:sz w:val="28"/>
-          <w:szCs w:val="28"/>
-        </w:rPr>
-      </w:pPr>
-      <w:r>
-        <w:rPr>
-          <w:color w:val="000000"/>
-          <w:sz w:val="28"/>
-          <w:szCs w:val="28"/>
-        </w:rPr>
-        <w:t>Подложка</w:t>
+        <w:ind w:firstLine="709"/>
+        <w:jc w:val="both"/>
+        <w:rPr>
+          <w:color w:val="000000"/>
+          <w:sz w:val="28"/>
+          <w:szCs w:val="28"/>
+        </w:rPr>
+      </w:pPr>
+      <w:r>
+        <w:rPr>
+          <w:color w:val="000000"/>
+          <w:sz w:val="28"/>
+          <w:szCs w:val="28"/>
+        </w:rPr>
+        <w:t xml:space="preserve">Шапка сайта </w:t>
+      </w:r>
+      <w:r>
+        <w:rPr>
+          <w:color w:val="000000"/>
+          <w:sz w:val="28"/>
+          <w:szCs w:val="28"/>
+        </w:rPr>
+        <w:t xml:space="preserve">– баннер, </w:t>
+      </w:r>
+      <w:r>
+        <w:rPr>
+          <w:color w:val="000000"/>
+          <w:sz w:val="28"/>
+          <w:szCs w:val="28"/>
+        </w:rPr>
+        <w:t xml:space="preserve">должна содержать логотип и название компании, изображение (коллаж), а также </w:t>
+      </w:r>
+      <w:r>
+        <w:rPr>
+          <w:color w:val="000000"/>
+          <w:sz w:val="28"/>
+          <w:szCs w:val="28"/>
+        </w:rPr>
+        <w:t>кнопку перехода к форме для осуществления приобретения продукции (призыв воспользоваться предоставляемыми сервисом услугами)</w:t>
       </w:r>
       <w:r>
         <w:rPr>
@@ -7121,9 +7372,9 @@
           <w:szCs w:val="28"/>
         </w:rPr>
       </w:pPr>
-      <w:bookmarkStart w:id="27" w:name="_ihv636" w:colFirst="0" w:colLast="0"/>
-      <w:bookmarkStart w:id="28" w:name="_Toc157551161"/>
-      <w:bookmarkEnd w:id="27"/>
+      <w:bookmarkStart w:id="29" w:name="_32hioqz" w:colFirst="0" w:colLast="0"/>
+      <w:bookmarkStart w:id="30" w:name="_Toc157551162"/>
+      <w:bookmarkEnd w:id="29"/>
       <w:r>
         <w:rPr>
           <w:b/>
@@ -7131,9 +7382,9 @@
           <w:sz w:val="28"/>
           <w:szCs w:val="28"/>
         </w:rPr>
-        <w:t>Шапка сайта</w:t>
-      </w:r>
-      <w:bookmarkEnd w:id="28"/>
+        <w:t>Основное и боковое меню</w:t>
+      </w:r>
+      <w:bookmarkEnd w:id="30"/>
     </w:p>
     <w:p>
       <w:pPr>
@@ -7159,23 +7410,78 @@
           <w:sz w:val="28"/>
           <w:szCs w:val="28"/>
         </w:rPr>
-        <w:t xml:space="preserve">Шапка сайта </w:t>
-      </w:r>
-      <w:r>
-        <w:rPr>
-          <w:color w:val="000000"/>
-          <w:sz w:val="28"/>
-          <w:szCs w:val="28"/>
-        </w:rPr>
-        <w:t xml:space="preserve">– баннер, </w:t>
-      </w:r>
-      <w:r>
-        <w:rPr>
-          <w:color w:val="000000"/>
-          <w:sz w:val="28"/>
-          <w:szCs w:val="28"/>
-        </w:rPr>
-        <w:t>должна содержать логотип и название компании, изображение (коллаж), а также контактную информацию.</w:t>
+        <w:t>Основное меню должно располагаться в верхней части окна и содержать ссылки на все разделы первого уровня</w:t>
+      </w:r>
+      <w:r>
+        <w:rPr>
+          <w:color w:val="000000"/>
+          <w:sz w:val="28"/>
+          <w:szCs w:val="28"/>
+        </w:rPr>
+        <w:t>, в соответствии с пожеланиями заказчика.</w:t>
+      </w:r>
+    </w:p>
+    <w:p>
+      <w:pPr>
+        <w:pBdr>
+          <w:top w:val="nil"/>
+          <w:left w:val="nil"/>
+          <w:bottom w:val="nil"/>
+          <w:right w:val="nil"/>
+          <w:between w:val="nil"/>
+        </w:pBdr>
+        <w:spacing w:line="360" w:lineRule="auto"/>
+        <w:ind w:firstLine="709"/>
+        <w:jc w:val="both"/>
+        <w:rPr>
+          <w:color w:val="000000"/>
+          <w:sz w:val="28"/>
+          <w:szCs w:val="28"/>
+        </w:rPr>
+      </w:pPr>
+      <w:r>
+        <w:rPr>
+          <w:color w:val="000000"/>
+          <w:sz w:val="28"/>
+          <w:szCs w:val="28"/>
+        </w:rPr>
+        <w:lastRenderedPageBreak/>
+        <w:t>Боковое меню должно располагаться в левой или правой части окна (в зависимости от утвержденного дизайн-макета) и содержать ссылки на разделы, связанные тематически с текущим, если таковые существуют для выбранного раздела первого уровня</w:t>
+      </w:r>
+      <w:r>
+        <w:rPr>
+          <w:color w:val="000000"/>
+          <w:sz w:val="28"/>
+          <w:szCs w:val="28"/>
+        </w:rPr>
+        <w:t xml:space="preserve">. </w:t>
+      </w:r>
+    </w:p>
+    <w:p>
+      <w:pPr>
+        <w:pBdr>
+          <w:top w:val="nil"/>
+          <w:left w:val="nil"/>
+          <w:bottom w:val="nil"/>
+          <w:right w:val="nil"/>
+          <w:between w:val="nil"/>
+        </w:pBdr>
+        <w:spacing w:line="360" w:lineRule="auto"/>
+        <w:ind w:firstLine="709"/>
+        <w:jc w:val="both"/>
+        <w:rPr>
+          <w:color w:val="000000"/>
+          <w:sz w:val="28"/>
+          <w:szCs w:val="28"/>
+        </w:rPr>
+      </w:pPr>
+      <w:r>
+        <w:rPr>
+          <w:color w:val="000000"/>
+          <w:sz w:val="28"/>
+          <w:szCs w:val="28"/>
+        </w:rPr>
+        <w:t>Так же возможен вариант, отказа от бокового меню, осуществляемого в соответствии с требованиями заказчика.</w:t>
       </w:r>
     </w:p>
     <w:p>
@@ -7201,9 +7507,9 @@
           <w:szCs w:val="28"/>
         </w:rPr>
       </w:pPr>
-      <w:bookmarkStart w:id="29" w:name="_32hioqz" w:colFirst="0" w:colLast="0"/>
-      <w:bookmarkStart w:id="30" w:name="_Toc157551162"/>
-      <w:bookmarkEnd w:id="29"/>
+      <w:bookmarkStart w:id="31" w:name="_1hmsyys" w:colFirst="0" w:colLast="0"/>
+      <w:bookmarkStart w:id="32" w:name="_Toc157551163"/>
+      <w:bookmarkEnd w:id="31"/>
       <w:r>
         <w:rPr>
           <w:b/>
@@ -7211,9 +7517,9 @@
           <w:sz w:val="28"/>
           <w:szCs w:val="28"/>
         </w:rPr>
-        <w:t>Основное и боковое меню</w:t>
-      </w:r>
-      <w:bookmarkEnd w:id="30"/>
+        <w:t>Основное поле контента</w:t>
+      </w:r>
+      <w:bookmarkEnd w:id="32"/>
     </w:p>
     <w:p>
       <w:pPr>
@@ -7239,42 +7545,7 @@
           <w:sz w:val="28"/>
           <w:szCs w:val="28"/>
         </w:rPr>
-        <w:t>Основное меню должно располагаться в верхней части окна (под шапкой) и содержать ссылки на все разделы первого уровня</w:t>
-      </w:r>
-      <w:r>
-        <w:rPr>
-          <w:color w:val="000000"/>
-          <w:sz w:val="28"/>
-          <w:szCs w:val="28"/>
-        </w:rPr>
-        <w:t>, но только не на главной странице, в соответствии с пожеланиями заказчика.</w:t>
-      </w:r>
-    </w:p>
-    <w:p>
-      <w:pPr>
-        <w:pBdr>
-          <w:top w:val="nil"/>
-          <w:left w:val="nil"/>
-          <w:bottom w:val="nil"/>
-          <w:right w:val="nil"/>
-          <w:between w:val="nil"/>
-        </w:pBdr>
-        <w:spacing w:line="360" w:lineRule="auto"/>
-        <w:ind w:firstLine="709"/>
-        <w:jc w:val="both"/>
-        <w:rPr>
-          <w:color w:val="000000"/>
-          <w:sz w:val="28"/>
-          <w:szCs w:val="28"/>
-        </w:rPr>
-      </w:pPr>
-      <w:r>
-        <w:rPr>
-          <w:color w:val="000000"/>
-          <w:sz w:val="28"/>
-          <w:szCs w:val="28"/>
-        </w:rPr>
-        <w:t>Боковое меню должно располагаться в левой или правой части окна (в зависимости от утвержденного дизайн-макета) и содержать ссылки на разделы, связанные тематически с текущим, если таковые существуют для выбранного раздела первого уровня.</w:t>
+        <w:t>Основное поле контента должно располагаться в центре страницы. В этом поле отображается основное содержание выбранного раздела. Стилевое оформление материалов и их элементов (ссылок, заголовков, основного текста, изображений, форм, таблиц и т.п.) должно быть единым для всех страниц веб-сайта.</w:t>
       </w:r>
     </w:p>
     <w:p>
@@ -7300,71 +7571,6 @@
           <w:szCs w:val="28"/>
         </w:rPr>
       </w:pPr>
-      <w:bookmarkStart w:id="31" w:name="_1hmsyys" w:colFirst="0" w:colLast="0"/>
-      <w:bookmarkStart w:id="32" w:name="_Toc157551163"/>
-      <w:bookmarkEnd w:id="31"/>
-      <w:r>
-        <w:rPr>
-          <w:b/>
-          <w:bCs/>
-          <w:sz w:val="28"/>
-          <w:szCs w:val="28"/>
-        </w:rPr>
-        <w:lastRenderedPageBreak/>
-        <w:t>Основное поле контента</w:t>
-      </w:r>
-      <w:bookmarkEnd w:id="32"/>
-    </w:p>
-    <w:p>
-      <w:pPr>
-        <w:pBdr>
-          <w:top w:val="nil"/>
-          <w:left w:val="nil"/>
-          <w:bottom w:val="nil"/>
-          <w:right w:val="nil"/>
-          <w:between w:val="nil"/>
-        </w:pBdr>
-        <w:spacing w:line="360" w:lineRule="auto"/>
-        <w:ind w:firstLine="709"/>
-        <w:jc w:val="both"/>
-        <w:rPr>
-          <w:color w:val="000000"/>
-          <w:sz w:val="28"/>
-          <w:szCs w:val="28"/>
-        </w:rPr>
-      </w:pPr>
-      <w:r>
-        <w:rPr>
-          <w:color w:val="000000"/>
-          <w:sz w:val="28"/>
-          <w:szCs w:val="28"/>
-        </w:rPr>
-        <w:t>Основное поле контента должно располагаться в центре страницы. В этом поле отображается основное содержание выбранного раздела. Стилевое оформление материалов и их элементов (ссылок, заголовков, основного текста, изображений, форм, таблиц и т.п.) должно быть единым для всех страниц веб-сайта.</w:t>
-      </w:r>
-    </w:p>
-    <w:p>
-      <w:pPr>
-        <w:pStyle w:val="a3"/>
-        <w:numPr>
-          <w:ilvl w:val="1"/>
-          <w:numId w:val="6"/>
-        </w:numPr>
-        <w:tabs>
-          <w:tab w:val="left" w:pos="0"/>
-          <w:tab w:val="left" w:pos="567"/>
-        </w:tabs>
-        <w:spacing w:before="120" w:after="120"/>
-        <w:ind w:left="0" w:firstLine="0"/>
-        <w:contextualSpacing w:val="0"/>
-        <w:jc w:val="both"/>
-        <w:outlineLvl w:val="1"/>
-        <w:rPr>
-          <w:b/>
-          <w:bCs/>
-          <w:sz w:val="28"/>
-          <w:szCs w:val="28"/>
-        </w:rPr>
-      </w:pPr>
       <w:bookmarkStart w:id="33" w:name="_41mghml" w:colFirst="0" w:colLast="0"/>
       <w:bookmarkStart w:id="34" w:name="_Toc157551164"/>
       <w:bookmarkEnd w:id="33"/>
@@ -7517,6 +7723,7 @@
         <w:rPr>
           <w:noProof/>
         </w:rPr>
+        <w:lastRenderedPageBreak/>
         <w:drawing>
           <wp:inline distT="0" distB="0" distL="0" distR="0" wp14:anchorId="08E6792D" wp14:editId="0CC36A20">
             <wp:extent cx="2848784" cy="3482671"/>
@@ -7790,7 +7997,6 @@
           <w:szCs w:val="28"/>
           <w:lang w:val="en-US"/>
         </w:rPr>
-        <w:lastRenderedPageBreak/>
         <w:t>Noto</w:t>
       </w:r>
       <w:r>
@@ -7886,6 +8092,33 @@
           <w:szCs w:val="28"/>
         </w:rPr>
         <w:t>Допускается использование дополнительных шрифтов, но вышеуказанные версии шрифта должны обязательно присутствовать и быть основными.</w:t>
+      </w:r>
+    </w:p>
+    <w:p>
+      <w:pPr>
+        <w:pBdr>
+          <w:top w:val="nil"/>
+          <w:left w:val="nil"/>
+          <w:bottom w:val="nil"/>
+          <w:right w:val="nil"/>
+          <w:between w:val="nil"/>
+        </w:pBdr>
+        <w:spacing w:line="360" w:lineRule="auto"/>
+        <w:ind w:firstLine="709"/>
+        <w:jc w:val="both"/>
+        <w:rPr>
+          <w:color w:val="000000"/>
+          <w:sz w:val="28"/>
+          <w:szCs w:val="28"/>
+        </w:rPr>
+      </w:pPr>
+      <w:r>
+        <w:rPr>
+          <w:color w:val="000000"/>
+          <w:sz w:val="28"/>
+          <w:szCs w:val="28"/>
+        </w:rPr>
+        <w:t>По мимо сторонних шрифтов разрешается использование различных размерных единиц, допустимых браузером для создания адаптивного интерфейса под разные диагонали экранов.</w:t>
       </w:r>
     </w:p>
     <w:p>
@@ -7975,6 +8208,7 @@
           <w:sz w:val="28"/>
           <w:szCs w:val="28"/>
         </w:rPr>
+        <w:lastRenderedPageBreak/>
         <w:drawing>
           <wp:inline distT="0" distB="0" distL="0" distR="0" wp14:anchorId="255D4C5C" wp14:editId="07473D64">
             <wp:extent cx="1967230" cy="1967230"/>
@@ -11067,7 +11301,7 @@
 </file>
 
 <file path=word/endnotes.xml><?xml version="1.0" encoding="utf-8"?>
-<w:endnotes xmlns:wpc="http://schemas.microsoft.com/office/word/2010/wordprocessingCanvas" xmlns:cx="http://schemas.microsoft.com/office/drawing/2014/chartex" xmlns:cx1="http://schemas.microsoft.com/office/drawing/2015/9/8/chartex" xmlns:cx2="http://schemas.microsoft.com/office/drawing/2015/10/21/chartex" xmlns:cx3="http://schemas.microsoft.com/office/drawing/2016/5/9/chartex" xmlns:cx4="http://schemas.microsoft.com/office/drawing/2016/5/10/chartex" xmlns:cx5="http://schemas.microsoft.com/office/drawing/2016/5/11/chartex" xmlns:cx6="http://schemas.microsoft.com/office/drawing/2016/5/12/chartex" xmlns:cx7="http://schemas.microsoft.com/office/drawing/2016/5/13/chartex" xmlns:cx8="http://schemas.microsoft.com/office/drawing/2016/5/14/chartex" xmlns:mc="http://schemas.openxmlformats.org/markup-compatibility/2006" xmlns:aink="http://schemas.microsoft.com/office/drawing/2016/ink" xmlns:am3d="http://schemas.microsoft.com/office/drawing/2017/model3d" xmlns:o="urn:schemas-microsoft-com:office:office" xmlns:oel="http://schemas.microsoft.com/office/2019/extlst" xmlns:r="http://schemas.openxmlformats.org/officeDocument/2006/relationships" xmlns:m="http://schemas.openxmlformats.org/officeDocument/2006/math" xmlns:v="urn:schemas-microsoft-com:vml" xmlns:wp14="http://schemas.microsoft.com/office/word/2010/wordprocessingDrawing" xmlns:wp="http://schemas.openxmlformats.org/drawingml/2006/wordprocessingDrawing" xmlns:w10="urn:schemas-microsoft-com:office:word" xmlns:w="http://schemas.openxmlformats.org/wordprocessingml/2006/main" xmlns:w14="http://schemas.microsoft.com/office/word/2010/wordml" xmlns:w15="http://schemas.microsoft.com/office/word/2012/wordml" xmlns:w16cex="http://schemas.microsoft.com/office/word/2018/wordml/cex" xmlns:w16cid="http://schemas.microsoft.com/office/word/2016/wordml/cid" xmlns:w16="http://schemas.microsoft.com/office/word/2018/wordml" xmlns:w16sdtdh="http://schemas.microsoft.com/office/word/2020/wordml/sdtdatahash" xmlns:w16se="http://schemas.microsoft.com/office/word/2015/wordml/symex" xmlns:wpg="http://schemas.microsoft.com/office/word/2010/wordprocessingGroup" xmlns:wpi="http://schemas.microsoft.com/office/word/2010/wordprocessingInk" xmlns:wne="http://schemas.microsoft.com/office/word/2006/wordml" xmlns:wps="http://schemas.microsoft.com/office/word/2010/wordprocessingShape" mc:Ignorable="w14 w15 w16se w16cid w16 w16cex w16sdtdh wp14">
+<w:endnotes xmlns:wpc="http://schemas.microsoft.com/office/word/2010/wordprocessingCanvas" xmlns:cx="http://schemas.microsoft.com/office/drawing/2014/chartex" xmlns:cx1="http://schemas.microsoft.com/office/drawing/2015/9/8/chartex" xmlns:cx2="http://schemas.microsoft.com/office/drawing/2015/10/21/chartex" xmlns:cx3="http://schemas.microsoft.com/office/drawing/2016/5/9/chartex" xmlns:cx4="http://schemas.microsoft.com/office/drawing/2016/5/10/chartex" xmlns:cx5="http://schemas.microsoft.com/office/drawing/2016/5/11/chartex" xmlns:cx6="http://schemas.microsoft.com/office/drawing/2016/5/12/chartex" xmlns:cx7="http://schemas.microsoft.com/office/drawing/2016/5/13/chartex" xmlns:cx8="http://schemas.microsoft.com/office/drawing/2016/5/14/chartex" xmlns:mc="http://schemas.openxmlformats.org/markup-compatibility/2006" xmlns:aink="http://schemas.microsoft.com/office/drawing/2016/ink" xmlns:am3d="http://schemas.microsoft.com/office/drawing/2017/model3d" xmlns:o="urn:schemas-microsoft-com:office:office" xmlns:oel="http://schemas.microsoft.com/office/2019/extlst" xmlns:r="http://schemas.openxmlformats.org/officeDocument/2006/relationships" xmlns:m="http://schemas.openxmlformats.org/officeDocument/2006/math" xmlns:v="urn:schemas-microsoft-com:vml" xmlns:wp14="http://schemas.microsoft.com/office/word/2010/wordprocessingDrawing" xmlns:wp="http://schemas.openxmlformats.org/drawingml/2006/wordprocessingDrawing" xmlns:w10="urn:schemas-microsoft-com:office:word" xmlns:w="http://schemas.openxmlformats.org/wordprocessingml/2006/main" xmlns:w14="http://schemas.microsoft.com/office/word/2010/wordml" xmlns:w15="http://schemas.microsoft.com/office/word/2012/wordml" xmlns:w16cex="http://schemas.microsoft.com/office/word/2018/wordml/cex" xmlns:w16cid="http://schemas.microsoft.com/office/word/2016/wordml/cid" xmlns:w16="http://schemas.microsoft.com/office/word/2018/wordml" xmlns:w16du="http://schemas.microsoft.com/office/word/2023/wordml/word16du" xmlns:w16sdtdh="http://schemas.microsoft.com/office/word/2020/wordml/sdtdatahash" xmlns:w16se="http://schemas.microsoft.com/office/word/2015/wordml/symex" xmlns:wpg="http://schemas.microsoft.com/office/word/2010/wordprocessingGroup" xmlns:wpi="http://schemas.microsoft.com/office/word/2010/wordprocessingInk" xmlns:wne="http://schemas.microsoft.com/office/word/2006/wordml" xmlns:wps="http://schemas.microsoft.com/office/word/2010/wordprocessingShape" mc:Ignorable="w14 w15 w16se w16cid w16 w16cex w16sdtdh w16du wp14">
   <w:endnote w:type="separator" w:id="-1">
     <w:p>
       <w:r>
@@ -11086,7 +11320,7 @@
 </file>
 
 <file path=word/footer1.xml><?xml version="1.0" encoding="utf-8"?>
-<w:ftr xmlns:wpc="http://schemas.microsoft.com/office/word/2010/wordprocessingCanvas" xmlns:cx="http://schemas.microsoft.com/office/drawing/2014/chartex" xmlns:cx1="http://schemas.microsoft.com/office/drawing/2015/9/8/chartex" xmlns:cx2="http://schemas.microsoft.com/office/drawing/2015/10/21/chartex" xmlns:cx3="http://schemas.microsoft.com/office/drawing/2016/5/9/chartex" xmlns:cx4="http://schemas.microsoft.com/office/drawing/2016/5/10/chartex" xmlns:cx5="http://schemas.microsoft.com/office/drawing/2016/5/11/chartex" xmlns:cx6="http://schemas.microsoft.com/office/drawing/2016/5/12/chartex" xmlns:cx7="http://schemas.microsoft.com/office/drawing/2016/5/13/chartex" xmlns:cx8="http://schemas.microsoft.com/office/drawing/2016/5/14/chartex" xmlns:mc="http://schemas.openxmlformats.org/markup-compatibility/2006" xmlns:aink="http://schemas.microsoft.com/office/drawing/2016/ink" xmlns:am3d="http://schemas.microsoft.com/office/drawing/2017/model3d" xmlns:o="urn:schemas-microsoft-com:office:office" xmlns:oel="http://schemas.microsoft.com/office/2019/extlst" xmlns:r="http://schemas.openxmlformats.org/officeDocument/2006/relationships" xmlns:m="http://schemas.openxmlformats.org/officeDocument/2006/math" xmlns:v="urn:schemas-microsoft-com:vml" xmlns:wp14="http://schemas.microsoft.com/office/word/2010/wordprocessingDrawing" xmlns:wp="http://schemas.openxmlformats.org/drawingml/2006/wordprocessingDrawing" xmlns:w10="urn:schemas-microsoft-com:office:word" xmlns:w="http://schemas.openxmlformats.org/wordprocessingml/2006/main" xmlns:w14="http://schemas.microsoft.com/office/word/2010/wordml" xmlns:w15="http://schemas.microsoft.com/office/word/2012/wordml" xmlns:w16cex="http://schemas.microsoft.com/office/word/2018/wordml/cex" xmlns:w16cid="http://schemas.microsoft.com/office/word/2016/wordml/cid" xmlns:w16="http://schemas.microsoft.com/office/word/2018/wordml" xmlns:w16sdtdh="http://schemas.microsoft.com/office/word/2020/wordml/sdtdatahash" xmlns:w16se="http://schemas.microsoft.com/office/word/2015/wordml/symex" xmlns:wpg="http://schemas.microsoft.com/office/word/2010/wordprocessingGroup" xmlns:wpi="http://schemas.microsoft.com/office/word/2010/wordprocessingInk" xmlns:wne="http://schemas.microsoft.com/office/word/2006/wordml" xmlns:wps="http://schemas.microsoft.com/office/word/2010/wordprocessingShape" mc:Ignorable="w14 w15 w16se w16cid w16 w16cex w16sdtdh wp14">
+<w:ftr xmlns:wpc="http://schemas.microsoft.com/office/word/2010/wordprocessingCanvas" xmlns:cx="http://schemas.microsoft.com/office/drawing/2014/chartex" xmlns:cx1="http://schemas.microsoft.com/office/drawing/2015/9/8/chartex" xmlns:cx2="http://schemas.microsoft.com/office/drawing/2015/10/21/chartex" xmlns:cx3="http://schemas.microsoft.com/office/drawing/2016/5/9/chartex" xmlns:cx4="http://schemas.microsoft.com/office/drawing/2016/5/10/chartex" xmlns:cx5="http://schemas.microsoft.com/office/drawing/2016/5/11/chartex" xmlns:cx6="http://schemas.microsoft.com/office/drawing/2016/5/12/chartex" xmlns:cx7="http://schemas.microsoft.com/office/drawing/2016/5/13/chartex" xmlns:cx8="http://schemas.microsoft.com/office/drawing/2016/5/14/chartex" xmlns:mc="http://schemas.openxmlformats.org/markup-compatibility/2006" xmlns:aink="http://schemas.microsoft.com/office/drawing/2016/ink" xmlns:am3d="http://schemas.microsoft.com/office/drawing/2017/model3d" xmlns:o="urn:schemas-microsoft-com:office:office" xmlns:oel="http://schemas.microsoft.com/office/2019/extlst" xmlns:r="http://schemas.openxmlformats.org/officeDocument/2006/relationships" xmlns:m="http://schemas.openxmlformats.org/officeDocument/2006/math" xmlns:v="urn:schemas-microsoft-com:vml" xmlns:wp14="http://schemas.microsoft.com/office/word/2010/wordprocessingDrawing" xmlns:wp="http://schemas.openxmlformats.org/drawingml/2006/wordprocessingDrawing" xmlns:w10="urn:schemas-microsoft-com:office:word" xmlns:w="http://schemas.openxmlformats.org/wordprocessingml/2006/main" xmlns:w14="http://schemas.microsoft.com/office/word/2010/wordml" xmlns:w15="http://schemas.microsoft.com/office/word/2012/wordml" xmlns:w16cex="http://schemas.microsoft.com/office/word/2018/wordml/cex" xmlns:w16cid="http://schemas.microsoft.com/office/word/2016/wordml/cid" xmlns:w16="http://schemas.microsoft.com/office/word/2018/wordml" xmlns:w16du="http://schemas.microsoft.com/office/word/2023/wordml/word16du" xmlns:w16sdtdh="http://schemas.microsoft.com/office/word/2020/wordml/sdtdatahash" xmlns:w16se="http://schemas.microsoft.com/office/word/2015/wordml/symex" xmlns:wpg="http://schemas.microsoft.com/office/word/2010/wordprocessingGroup" xmlns:wpi="http://schemas.microsoft.com/office/word/2010/wordprocessingInk" xmlns:wne="http://schemas.microsoft.com/office/word/2006/wordml" xmlns:wps="http://schemas.microsoft.com/office/word/2010/wordprocessingShape" mc:Ignorable="w14 w15 w16se w16cid w16 w16cex w16sdtdh w16du wp14">
   <w:sdt>
     <w:sdtPr>
       <w:id w:val="605781379"/>
@@ -11128,7 +11362,7 @@
 </file>
 
 <file path=word/footnotes.xml><?xml version="1.0" encoding="utf-8"?>
-<w:footnotes xmlns:wpc="http://schemas.microsoft.com/office/word/2010/wordprocessingCanvas" xmlns:cx="http://schemas.microsoft.com/office/drawing/2014/chartex" xmlns:cx1="http://schemas.microsoft.com/office/drawing/2015/9/8/chartex" xmlns:cx2="http://schemas.microsoft.com/office/drawing/2015/10/21/chartex" xmlns:cx3="http://schemas.microsoft.com/office/drawing/2016/5/9/chartex" xmlns:cx4="http://schemas.microsoft.com/office/drawing/2016/5/10/chartex" xmlns:cx5="http://schemas.microsoft.com/office/drawing/2016/5/11/chartex" xmlns:cx6="http://schemas.microsoft.com/office/drawing/2016/5/12/chartex" xmlns:cx7="http://schemas.microsoft.com/office/drawing/2016/5/13/chartex" xmlns:cx8="http://schemas.microsoft.com/office/drawing/2016/5/14/chartex" xmlns:mc="http://schemas.openxmlformats.org/markup-compatibility/2006" xmlns:aink="http://schemas.microsoft.com/office/drawing/2016/ink" xmlns:am3d="http://schemas.microsoft.com/office/drawing/2017/model3d" xmlns:o="urn:schemas-microsoft-com:office:office" xmlns:oel="http://schemas.microsoft.com/office/2019/extlst" xmlns:r="http://schemas.openxmlformats.org/officeDocument/2006/relationships" xmlns:m="http://schemas.openxmlformats.org/officeDocument/2006/math" xmlns:v="urn:schemas-microsoft-com:vml" xmlns:wp14="http://schemas.microsoft.com/office/word/2010/wordprocessingDrawing" xmlns:wp="http://schemas.openxmlformats.org/drawingml/2006/wordprocessingDrawing" xmlns:w10="urn:schemas-microsoft-com:office:word" xmlns:w="http://schemas.openxmlformats.org/wordprocessingml/2006/main" xmlns:w14="http://schemas.microsoft.com/office/word/2010/wordml" xmlns:w15="http://schemas.microsoft.com/office/word/2012/wordml" xmlns:w16cex="http://schemas.microsoft.com/office/word/2018/wordml/cex" xmlns:w16cid="http://schemas.microsoft.com/office/word/2016/wordml/cid" xmlns:w16="http://schemas.microsoft.com/office/word/2018/wordml" xmlns:w16sdtdh="http://schemas.microsoft.com/office/word/2020/wordml/sdtdatahash" xmlns:w16se="http://schemas.microsoft.com/office/word/2015/wordml/symex" xmlns:wpg="http://schemas.microsoft.com/office/word/2010/wordprocessingGroup" xmlns:wpi="http://schemas.microsoft.com/office/word/2010/wordprocessingInk" xmlns:wne="http://schemas.microsoft.com/office/word/2006/wordml" xmlns:wps="http://schemas.microsoft.com/office/word/2010/wordprocessingShape" mc:Ignorable="w14 w15 w16se w16cid w16 w16cex w16sdtdh wp14">
+<w:footnotes xmlns:wpc="http://schemas.microsoft.com/office/word/2010/wordprocessingCanvas" xmlns:cx="http://schemas.microsoft.com/office/drawing/2014/chartex" xmlns:cx1="http://schemas.microsoft.com/office/drawing/2015/9/8/chartex" xmlns:cx2="http://schemas.microsoft.com/office/drawing/2015/10/21/chartex" xmlns:cx3="http://schemas.microsoft.com/office/drawing/2016/5/9/chartex" xmlns:cx4="http://schemas.microsoft.com/office/drawing/2016/5/10/chartex" xmlns:cx5="http://schemas.microsoft.com/office/drawing/2016/5/11/chartex" xmlns:cx6="http://schemas.microsoft.com/office/drawing/2016/5/12/chartex" xmlns:cx7="http://schemas.microsoft.com/office/drawing/2016/5/13/chartex" xmlns:cx8="http://schemas.microsoft.com/office/drawing/2016/5/14/chartex" xmlns:mc="http://schemas.openxmlformats.org/markup-compatibility/2006" xmlns:aink="http://schemas.microsoft.com/office/drawing/2016/ink" xmlns:am3d="http://schemas.microsoft.com/office/drawing/2017/model3d" xmlns:o="urn:schemas-microsoft-com:office:office" xmlns:oel="http://schemas.microsoft.com/office/2019/extlst" xmlns:r="http://schemas.openxmlformats.org/officeDocument/2006/relationships" xmlns:m="http://schemas.openxmlformats.org/officeDocument/2006/math" xmlns:v="urn:schemas-microsoft-com:vml" xmlns:wp14="http://schemas.microsoft.com/office/word/2010/wordprocessingDrawing" xmlns:wp="http://schemas.openxmlformats.org/drawingml/2006/wordprocessingDrawing" xmlns:w10="urn:schemas-microsoft-com:office:word" xmlns:w="http://schemas.openxmlformats.org/wordprocessingml/2006/main" xmlns:w14="http://schemas.microsoft.com/office/word/2010/wordml" xmlns:w15="http://schemas.microsoft.com/office/word/2012/wordml" xmlns:w16cex="http://schemas.microsoft.com/office/word/2018/wordml/cex" xmlns:w16cid="http://schemas.microsoft.com/office/word/2016/wordml/cid" xmlns:w16="http://schemas.microsoft.com/office/word/2018/wordml" xmlns:w16du="http://schemas.microsoft.com/office/word/2023/wordml/word16du" xmlns:w16sdtdh="http://schemas.microsoft.com/office/word/2020/wordml/sdtdatahash" xmlns:w16se="http://schemas.microsoft.com/office/word/2015/wordml/symex" xmlns:wpg="http://schemas.microsoft.com/office/word/2010/wordprocessingGroup" xmlns:wpi="http://schemas.microsoft.com/office/word/2010/wordprocessingInk" xmlns:wne="http://schemas.microsoft.com/office/word/2006/wordml" xmlns:wps="http://schemas.microsoft.com/office/word/2010/wordprocessingShape" mc:Ignorable="w14 w15 w16se w16cid w16 w16cex w16sdtdh w16du wp14">
   <w:footnote w:type="separator" w:id="-1">
     <w:p>
       <w:r>
@@ -11147,7 +11381,7 @@
 </file>
 
 <file path=word/numbering.xml><?xml version="1.0" encoding="utf-8"?>
-<w:numbering xmlns:wpc="http://schemas.microsoft.com/office/word/2010/wordprocessingCanvas" xmlns:cx="http://schemas.microsoft.com/office/drawing/2014/chartex" xmlns:cx1="http://schemas.microsoft.com/office/drawing/2015/9/8/chartex" xmlns:cx2="http://schemas.microsoft.com/office/drawing/2015/10/21/chartex" xmlns:cx3="http://schemas.microsoft.com/office/drawing/2016/5/9/chartex" xmlns:cx4="http://schemas.microsoft.com/office/drawing/2016/5/10/chartex" xmlns:cx5="http://schemas.microsoft.com/office/drawing/2016/5/11/chartex" xmlns:cx6="http://schemas.microsoft.com/office/drawing/2016/5/12/chartex" xmlns:cx7="http://schemas.microsoft.com/office/drawing/2016/5/13/chartex" xmlns:cx8="http://schemas.microsoft.com/office/drawing/2016/5/14/chartex" xmlns:mc="http://schemas.openxmlformats.org/markup-compatibility/2006" xmlns:aink="http://schemas.microsoft.com/office/drawing/2016/ink" xmlns:am3d="http://schemas.microsoft.com/office/drawing/2017/model3d" xmlns:o="urn:schemas-microsoft-com:office:office" xmlns:oel="http://schemas.microsoft.com/office/2019/extlst" xmlns:r="http://schemas.openxmlformats.org/officeDocument/2006/relationships" xmlns:m="http://schemas.openxmlformats.org/officeDocument/2006/math" xmlns:v="urn:schemas-microsoft-com:vml" xmlns:wp14="http://schemas.microsoft.com/office/word/2010/wordprocessingDrawing" xmlns:wp="http://schemas.openxmlformats.org/drawingml/2006/wordprocessingDrawing" xmlns:w10="urn:schemas-microsoft-com:office:word" xmlns:w="http://schemas.openxmlformats.org/wordprocessingml/2006/main" xmlns:w14="http://schemas.microsoft.com/office/word/2010/wordml" xmlns:w15="http://schemas.microsoft.com/office/word/2012/wordml" xmlns:w16cex="http://schemas.microsoft.com/office/word/2018/wordml/cex" xmlns:w16cid="http://schemas.microsoft.com/office/word/2016/wordml/cid" xmlns:w16="http://schemas.microsoft.com/office/word/2018/wordml" xmlns:w16sdtdh="http://schemas.microsoft.com/office/word/2020/wordml/sdtdatahash" xmlns:w16se="http://schemas.microsoft.com/office/word/2015/wordml/symex" xmlns:wpg="http://schemas.microsoft.com/office/word/2010/wordprocessingGroup" xmlns:wpi="http://schemas.microsoft.com/office/word/2010/wordprocessingInk" xmlns:wne="http://schemas.microsoft.com/office/word/2006/wordml" xmlns:wps="http://schemas.microsoft.com/office/word/2010/wordprocessingShape" mc:Ignorable="w14 w15 w16se w16cid w16 w16cex w16sdtdh wp14">
+<w:numbering xmlns:wpc="http://schemas.microsoft.com/office/word/2010/wordprocessingCanvas" xmlns:cx="http://schemas.microsoft.com/office/drawing/2014/chartex" xmlns:cx1="http://schemas.microsoft.com/office/drawing/2015/9/8/chartex" xmlns:cx2="http://schemas.microsoft.com/office/drawing/2015/10/21/chartex" xmlns:cx3="http://schemas.microsoft.com/office/drawing/2016/5/9/chartex" xmlns:cx4="http://schemas.microsoft.com/office/drawing/2016/5/10/chartex" xmlns:cx5="http://schemas.microsoft.com/office/drawing/2016/5/11/chartex" xmlns:cx6="http://schemas.microsoft.com/office/drawing/2016/5/12/chartex" xmlns:cx7="http://schemas.microsoft.com/office/drawing/2016/5/13/chartex" xmlns:cx8="http://schemas.microsoft.com/office/drawing/2016/5/14/chartex" xmlns:mc="http://schemas.openxmlformats.org/markup-compatibility/2006" xmlns:aink="http://schemas.microsoft.com/office/drawing/2016/ink" xmlns:am3d="http://schemas.microsoft.com/office/drawing/2017/model3d" xmlns:o="urn:schemas-microsoft-com:office:office" xmlns:oel="http://schemas.microsoft.com/office/2019/extlst" xmlns:r="http://schemas.openxmlformats.org/officeDocument/2006/relationships" xmlns:m="http://schemas.openxmlformats.org/officeDocument/2006/math" xmlns:v="urn:schemas-microsoft-com:vml" xmlns:wp14="http://schemas.microsoft.com/office/word/2010/wordprocessingDrawing" xmlns:wp="http://schemas.openxmlformats.org/drawingml/2006/wordprocessingDrawing" xmlns:w10="urn:schemas-microsoft-com:office:word" xmlns:w="http://schemas.openxmlformats.org/wordprocessingml/2006/main" xmlns:w14="http://schemas.microsoft.com/office/word/2010/wordml" xmlns:w15="http://schemas.microsoft.com/office/word/2012/wordml" xmlns:w16cex="http://schemas.microsoft.com/office/word/2018/wordml/cex" xmlns:w16cid="http://schemas.microsoft.com/office/word/2016/wordml/cid" xmlns:w16="http://schemas.microsoft.com/office/word/2018/wordml" xmlns:w16du="http://schemas.microsoft.com/office/word/2023/wordml/word16du" xmlns:w16sdtdh="http://schemas.microsoft.com/office/word/2020/wordml/sdtdatahash" xmlns:w16se="http://schemas.microsoft.com/office/word/2015/wordml/symex" xmlns:wpg="http://schemas.microsoft.com/office/word/2010/wordprocessingGroup" xmlns:wpi="http://schemas.microsoft.com/office/word/2010/wordprocessingInk" xmlns:wne="http://schemas.microsoft.com/office/word/2006/wordml" xmlns:wps="http://schemas.microsoft.com/office/word/2010/wordprocessingShape" mc:Ignorable="w14 w15 w16se w16cid w16 w16cex w16sdtdh w16du wp14">
   <w:abstractNum w:abstractNumId="0" w15:restartNumberingAfterBreak="0">
     <w:nsid w:val="05750C4C"/>
     <w:multiLevelType w:val="multilevel"/>
@@ -12651,7 +12885,7 @@
 </file>
 
 <file path=word/styles.xml><?xml version="1.0" encoding="utf-8"?>
-<w:styles xmlns:mc="http://schemas.openxmlformats.org/markup-compatibility/2006" xmlns:r="http://schemas.openxmlformats.org/officeDocument/2006/relationships" xmlns:w="http://schemas.openxmlformats.org/wordprocessingml/2006/main" xmlns:w14="http://schemas.microsoft.com/office/word/2010/wordml" xmlns:w15="http://schemas.microsoft.com/office/word/2012/wordml" xmlns:w16cex="http://schemas.microsoft.com/office/word/2018/wordml/cex" xmlns:w16cid="http://schemas.microsoft.com/office/word/2016/wordml/cid" xmlns:w16="http://schemas.microsoft.com/office/word/2018/wordml" xmlns:w16sdtdh="http://schemas.microsoft.com/office/word/2020/wordml/sdtdatahash" xmlns:w16se="http://schemas.microsoft.com/office/word/2015/wordml/symex" mc:Ignorable="w14 w15 w16se w16cid w16 w16cex w16sdtdh">
+<w:styles xmlns:mc="http://schemas.openxmlformats.org/markup-compatibility/2006" xmlns:r="http://schemas.openxmlformats.org/officeDocument/2006/relationships" xmlns:w="http://schemas.openxmlformats.org/wordprocessingml/2006/main" xmlns:w14="http://schemas.microsoft.com/office/word/2010/wordml" xmlns:w15="http://schemas.microsoft.com/office/word/2012/wordml" xmlns:w16cex="http://schemas.microsoft.com/office/word/2018/wordml/cex" xmlns:w16cid="http://schemas.microsoft.com/office/word/2016/wordml/cid" xmlns:w16="http://schemas.microsoft.com/office/word/2018/wordml" xmlns:w16du="http://schemas.microsoft.com/office/word/2023/wordml/word16du" xmlns:w16sdtdh="http://schemas.microsoft.com/office/word/2020/wordml/sdtdatahash" xmlns:w16se="http://schemas.microsoft.com/office/word/2015/wordml/symex" mc:Ignorable="w14 w15 w16se w16cid w16 w16cex w16sdtdh w16du">
   <w:docDefaults>
     <w:rPrDefault>
       <w:rPr>

</xml_diff>